<commit_message>
Updated output for TS function
</commit_message>
<xml_diff>
--- a/BASH_script_for_bitglass.docx
+++ b/BASH_script_for_bitglass.docx
@@ -1010,16 +1010,7 @@
           <w:sz w:val="18"/>
           <w:szCs w:val="18"/>
         </w:rPr>
-        <w:t>E</w:t>
-      </w:r>
-      <w:r>
-        <w:rPr>
-          <w:rFonts w:ascii="Consolas" w:eastAsia="Times New Roman" w:hAnsi="Consolas" w:cs="Segoe UI"/>
-          <w:color w:val="6A737D"/>
-          <w:sz w:val="18"/>
-          <w:szCs w:val="18"/>
-        </w:rPr>
-        <w:t>sac</w:t>
+        <w:t>Esac</w:t>
       </w:r>
       <w:proofErr w:type="spellEnd"/>
     </w:p>
@@ -1073,187 +1064,15 @@
       <w:pPr>
         <w:ind w:left="-900"/>
       </w:pPr>
-    </w:p>
-    <w:p>
-      <w:pPr>
-        <w:rPr>
-          <w:rFonts w:ascii="Consolas" w:eastAsia="Times New Roman" w:hAnsi="Consolas" w:cs="Segoe UI"/>
-          <w:b/>
-          <w:color w:val="000000" w:themeColor="text1"/>
-          <w:sz w:val="28"/>
-          <w:szCs w:val="28"/>
-          <w:u w:val="single"/>
-        </w:rPr>
-      </w:pPr>
-    </w:p>
-    <w:p>
-      <w:pPr>
-        <w:rPr>
-          <w:rFonts w:ascii="Consolas" w:eastAsia="Times New Roman" w:hAnsi="Consolas" w:cs="Segoe UI"/>
-          <w:b/>
-          <w:color w:val="000000" w:themeColor="text1"/>
-          <w:sz w:val="28"/>
-          <w:szCs w:val="28"/>
-          <w:u w:val="single"/>
-        </w:rPr>
-      </w:pPr>
-    </w:p>
-    <w:p>
-      <w:pPr>
-        <w:rPr>
-          <w:rFonts w:ascii="Consolas" w:eastAsia="Times New Roman" w:hAnsi="Consolas" w:cs="Segoe UI"/>
-          <w:b/>
-          <w:color w:val="000000" w:themeColor="text1"/>
-          <w:sz w:val="28"/>
-          <w:szCs w:val="28"/>
-          <w:u w:val="single"/>
-        </w:rPr>
-      </w:pPr>
-    </w:p>
-    <w:p>
-      <w:pPr>
-        <w:rPr>
-          <w:rFonts w:ascii="Consolas" w:eastAsia="Times New Roman" w:hAnsi="Consolas" w:cs="Segoe UI"/>
-          <w:b/>
-          <w:color w:val="000000" w:themeColor="text1"/>
-          <w:sz w:val="28"/>
-          <w:szCs w:val="28"/>
-          <w:u w:val="single"/>
-        </w:rPr>
-      </w:pPr>
-    </w:p>
-    <w:p>
-      <w:pPr>
-        <w:rPr>
-          <w:rFonts w:ascii="Consolas" w:eastAsia="Times New Roman" w:hAnsi="Consolas" w:cs="Segoe UI"/>
-          <w:b/>
-          <w:color w:val="000000" w:themeColor="text1"/>
-          <w:sz w:val="28"/>
-          <w:szCs w:val="28"/>
-          <w:u w:val="single"/>
-        </w:rPr>
-      </w:pPr>
-      <w:r>
-        <w:rPr>
-          <w:rFonts w:ascii="Consolas" w:eastAsia="Times New Roman" w:hAnsi="Consolas" w:cs="Segoe UI"/>
-          <w:b/>
-          <w:color w:val="000000" w:themeColor="text1"/>
-          <w:sz w:val="28"/>
-          <w:szCs w:val="28"/>
-          <w:u w:val="single"/>
-        </w:rPr>
-        <w:lastRenderedPageBreak/>
-        <w:t>Making functions to all users in server:</w:t>
-      </w:r>
-    </w:p>
-    <w:p>
-      <w:pPr>
-        <w:pStyle w:val="ListParagraph"/>
-        <w:numPr>
-          <w:ilvl w:val="0"/>
-          <w:numId w:val="1"/>
-        </w:numPr>
-        <w:rPr>
-          <w:rFonts w:ascii="Consolas" w:eastAsia="Times New Roman" w:hAnsi="Consolas" w:cs="Segoe UI"/>
-          <w:b/>
-          <w:color w:val="000000" w:themeColor="text1"/>
-          <w:sz w:val="28"/>
-          <w:szCs w:val="28"/>
-          <w:u w:val="single"/>
-        </w:rPr>
-      </w:pPr>
-      <w:r>
-        <w:rPr>
-          <w:rFonts w:ascii="Consolas" w:eastAsia="Times New Roman" w:hAnsi="Consolas" w:cs="Segoe UI"/>
-          <w:b/>
-          <w:color w:val="000000" w:themeColor="text1"/>
-          <w:sz w:val="28"/>
-          <w:szCs w:val="28"/>
-        </w:rPr>
-        <w:t>Vi /</w:t>
-      </w:r>
-      <w:proofErr w:type="spellStart"/>
-      <w:r>
-        <w:rPr>
-          <w:rFonts w:ascii="Consolas" w:eastAsia="Times New Roman" w:hAnsi="Consolas" w:cs="Segoe UI"/>
-          <w:b/>
-          <w:color w:val="000000" w:themeColor="text1"/>
-          <w:sz w:val="28"/>
-          <w:szCs w:val="28"/>
-        </w:rPr>
-        <w:t>etc</w:t>
-      </w:r>
-      <w:proofErr w:type="spellEnd"/>
-      <w:r>
-        <w:rPr>
-          <w:rFonts w:ascii="Consolas" w:eastAsia="Times New Roman" w:hAnsi="Consolas" w:cs="Segoe UI"/>
-          <w:b/>
-          <w:color w:val="000000" w:themeColor="text1"/>
-          <w:sz w:val="28"/>
-          <w:szCs w:val="28"/>
-        </w:rPr>
-        <w:t>/profile</w:t>
-      </w:r>
-    </w:p>
-    <w:p>
-      <w:pPr>
-        <w:pStyle w:val="ListParagraph"/>
-        <w:numPr>
-          <w:ilvl w:val="0"/>
-          <w:numId w:val="1"/>
-        </w:numPr>
-        <w:rPr>
-          <w:rFonts w:ascii="Consolas" w:eastAsia="Times New Roman" w:hAnsi="Consolas" w:cs="Segoe UI"/>
-          <w:b/>
-          <w:color w:val="000000" w:themeColor="text1"/>
-          <w:sz w:val="28"/>
-          <w:szCs w:val="28"/>
-          <w:u w:val="single"/>
-        </w:rPr>
-      </w:pPr>
-      <w:r>
-        <w:rPr>
-          <w:rFonts w:ascii="Consolas" w:eastAsia="Times New Roman" w:hAnsi="Consolas" w:cs="Segoe UI"/>
-          <w:b/>
-          <w:color w:val="000000" w:themeColor="text1"/>
-          <w:sz w:val="28"/>
-          <w:szCs w:val="28"/>
-        </w:rPr>
-        <w:t>Add script to the file</w:t>
-      </w:r>
-    </w:p>
-    <w:p>
-      <w:pPr>
-        <w:rPr>
-          <w:rFonts w:ascii="Consolas" w:eastAsia="Times New Roman" w:hAnsi="Consolas" w:cs="Segoe UI"/>
-          <w:b/>
-          <w:color w:val="000000" w:themeColor="text1"/>
-          <w:sz w:val="28"/>
-          <w:szCs w:val="28"/>
-          <w:u w:val="single"/>
-        </w:rPr>
-      </w:pPr>
-    </w:p>
-    <w:p>
-      <w:pPr>
-        <w:rPr>
-          <w:rFonts w:ascii="Consolas" w:eastAsia="Times New Roman" w:hAnsi="Consolas" w:cs="Segoe UI"/>
-          <w:b/>
-          <w:color w:val="000000" w:themeColor="text1"/>
-          <w:sz w:val="28"/>
-          <w:szCs w:val="28"/>
-          <w:u w:val="single"/>
-        </w:rPr>
-      </w:pPr>
       <w:r>
         <w:rPr>
           <w:noProof/>
         </w:rPr>
         <w:drawing>
-          <wp:inline distT="0" distB="0" distL="0" distR="0" wp14:anchorId="2115C98F" wp14:editId="5A583D0E">
-            <wp:extent cx="5943600" cy="5056505"/>
+          <wp:inline distT="0" distB="0" distL="0" distR="0" wp14:anchorId="7B4D1359" wp14:editId="52024EFA">
+            <wp:extent cx="5943600" cy="1489710"/>
             <wp:effectExtent l="0" t="0" r="0" b="0"/>
-            <wp:docPr id="2" name="Picture 2"/>
+            <wp:docPr id="5" name="Picture 5"/>
             <wp:cNvGraphicFramePr>
               <a:graphicFrameLocks xmlns:a="http://schemas.openxmlformats.org/drawingml/2006/main" noChangeAspect="1"/>
             </wp:cNvGraphicFramePr>
@@ -1273,7 +1092,7 @@
                   <pic:spPr>
                     <a:xfrm>
                       <a:off x="0" y="0"/>
-                      <a:ext cx="5943600" cy="5056505"/>
+                      <a:ext cx="5943600" cy="1489710"/>
                     </a:xfrm>
                     <a:prstGeom prst="rect">
                       <a:avLst/>
@@ -1285,6 +1104,8 @@
           </wp:inline>
         </w:drawing>
       </w:r>
+      <w:bookmarkStart w:id="0" w:name="_GoBack"/>
+      <w:bookmarkEnd w:id="0"/>
     </w:p>
     <w:p>
       <w:pPr>
@@ -1300,6 +1121,65 @@
     </w:p>
     <w:p>
       <w:pPr>
+        <w:rPr>
+          <w:rFonts w:ascii="Consolas" w:eastAsia="Times New Roman" w:hAnsi="Consolas" w:cs="Segoe UI"/>
+          <w:b/>
+          <w:color w:val="000000" w:themeColor="text1"/>
+          <w:sz w:val="28"/>
+          <w:szCs w:val="28"/>
+          <w:u w:val="single"/>
+        </w:rPr>
+      </w:pPr>
+    </w:p>
+    <w:p>
+      <w:pPr>
+        <w:rPr>
+          <w:rFonts w:ascii="Consolas" w:eastAsia="Times New Roman" w:hAnsi="Consolas" w:cs="Segoe UI"/>
+          <w:b/>
+          <w:color w:val="000000" w:themeColor="text1"/>
+          <w:sz w:val="28"/>
+          <w:szCs w:val="28"/>
+          <w:u w:val="single"/>
+        </w:rPr>
+      </w:pPr>
+    </w:p>
+    <w:p>
+      <w:pPr>
+        <w:rPr>
+          <w:rFonts w:ascii="Consolas" w:eastAsia="Times New Roman" w:hAnsi="Consolas" w:cs="Segoe UI"/>
+          <w:b/>
+          <w:color w:val="000000" w:themeColor="text1"/>
+          <w:sz w:val="28"/>
+          <w:szCs w:val="28"/>
+          <w:u w:val="single"/>
+        </w:rPr>
+      </w:pPr>
+    </w:p>
+    <w:p>
+      <w:pPr>
+        <w:rPr>
+          <w:rFonts w:ascii="Consolas" w:eastAsia="Times New Roman" w:hAnsi="Consolas" w:cs="Segoe UI"/>
+          <w:b/>
+          <w:color w:val="000000" w:themeColor="text1"/>
+          <w:sz w:val="28"/>
+          <w:szCs w:val="28"/>
+          <w:u w:val="single"/>
+        </w:rPr>
+      </w:pPr>
+      <w:r>
+        <w:rPr>
+          <w:rFonts w:ascii="Consolas" w:eastAsia="Times New Roman" w:hAnsi="Consolas" w:cs="Segoe UI"/>
+          <w:b/>
+          <w:color w:val="000000" w:themeColor="text1"/>
+          <w:sz w:val="28"/>
+          <w:szCs w:val="28"/>
+          <w:u w:val="single"/>
+        </w:rPr>
+        <w:t>Making functions to all users in server:</w:t>
+      </w:r>
+    </w:p>
+    <w:p>
+      <w:pPr>
         <w:pStyle w:val="ListParagraph"/>
         <w:numPr>
           <w:ilvl w:val="0"/>
@@ -1322,11 +1202,38 @@
           <w:sz w:val="28"/>
           <w:szCs w:val="28"/>
         </w:rPr>
-        <w:t>Now all users have access to the functions</w:t>
-      </w:r>
-    </w:p>
-    <w:p>
-      <w:pPr>
+        <w:t>Vi /</w:t>
+      </w:r>
+      <w:proofErr w:type="spellStart"/>
+      <w:r>
+        <w:rPr>
+          <w:rFonts w:ascii="Consolas" w:eastAsia="Times New Roman" w:hAnsi="Consolas" w:cs="Segoe UI"/>
+          <w:b/>
+          <w:color w:val="000000" w:themeColor="text1"/>
+          <w:sz w:val="28"/>
+          <w:szCs w:val="28"/>
+        </w:rPr>
+        <w:t>etc</w:t>
+      </w:r>
+      <w:proofErr w:type="spellEnd"/>
+      <w:r>
+        <w:rPr>
+          <w:rFonts w:ascii="Consolas" w:eastAsia="Times New Roman" w:hAnsi="Consolas" w:cs="Segoe UI"/>
+          <w:b/>
+          <w:color w:val="000000" w:themeColor="text1"/>
+          <w:sz w:val="28"/>
+          <w:szCs w:val="28"/>
+        </w:rPr>
+        <w:t>/profile</w:t>
+      </w:r>
+    </w:p>
+    <w:p>
+      <w:pPr>
+        <w:pStyle w:val="ListParagraph"/>
+        <w:numPr>
+          <w:ilvl w:val="0"/>
+          <w:numId w:val="1"/>
+        </w:numPr>
         <w:rPr>
           <w:rFonts w:ascii="Consolas" w:eastAsia="Times New Roman" w:hAnsi="Consolas" w:cs="Segoe UI"/>
           <w:b/>
@@ -1338,14 +1245,47 @@
       </w:pPr>
       <w:r>
         <w:rPr>
+          <w:rFonts w:ascii="Consolas" w:eastAsia="Times New Roman" w:hAnsi="Consolas" w:cs="Segoe UI"/>
+          <w:b/>
+          <w:color w:val="000000" w:themeColor="text1"/>
+          <w:sz w:val="28"/>
+          <w:szCs w:val="28"/>
+        </w:rPr>
+        <w:t>Add script to the file</w:t>
+      </w:r>
+    </w:p>
+    <w:p>
+      <w:pPr>
+        <w:rPr>
+          <w:rFonts w:ascii="Consolas" w:eastAsia="Times New Roman" w:hAnsi="Consolas" w:cs="Segoe UI"/>
+          <w:b/>
+          <w:color w:val="000000" w:themeColor="text1"/>
+          <w:sz w:val="28"/>
+          <w:szCs w:val="28"/>
+          <w:u w:val="single"/>
+        </w:rPr>
+      </w:pPr>
+    </w:p>
+    <w:p>
+      <w:pPr>
+        <w:rPr>
+          <w:rFonts w:ascii="Consolas" w:eastAsia="Times New Roman" w:hAnsi="Consolas" w:cs="Segoe UI"/>
+          <w:b/>
+          <w:color w:val="000000" w:themeColor="text1"/>
+          <w:sz w:val="28"/>
+          <w:szCs w:val="28"/>
+          <w:u w:val="single"/>
+        </w:rPr>
+      </w:pPr>
+      <w:r>
+        <w:rPr>
           <w:noProof/>
         </w:rPr>
-        <w:lastRenderedPageBreak/>
         <w:drawing>
-          <wp:inline distT="0" distB="0" distL="0" distR="0" wp14:anchorId="37AAF557" wp14:editId="216BD0E9">
-            <wp:extent cx="5943600" cy="2193925"/>
+          <wp:inline distT="0" distB="0" distL="0" distR="0" wp14:anchorId="2115C98F" wp14:editId="5A583D0E">
+            <wp:extent cx="5943600" cy="5056505"/>
             <wp:effectExtent l="0" t="0" r="0" b="0"/>
-            <wp:docPr id="3" name="Picture 3"/>
+            <wp:docPr id="2" name="Picture 2"/>
             <wp:cNvGraphicFramePr>
               <a:graphicFrameLocks xmlns:a="http://schemas.openxmlformats.org/drawingml/2006/main" noChangeAspect="1"/>
             </wp:cNvGraphicFramePr>
@@ -1365,6 +1305,98 @@
                   <pic:spPr>
                     <a:xfrm>
                       <a:off x="0" y="0"/>
+                      <a:ext cx="5943600" cy="5056505"/>
+                    </a:xfrm>
+                    <a:prstGeom prst="rect">
+                      <a:avLst/>
+                    </a:prstGeom>
+                  </pic:spPr>
+                </pic:pic>
+              </a:graphicData>
+            </a:graphic>
+          </wp:inline>
+        </w:drawing>
+      </w:r>
+    </w:p>
+    <w:p>
+      <w:pPr>
+        <w:rPr>
+          <w:rFonts w:ascii="Consolas" w:eastAsia="Times New Roman" w:hAnsi="Consolas" w:cs="Segoe UI"/>
+          <w:b/>
+          <w:color w:val="000000" w:themeColor="text1"/>
+          <w:sz w:val="28"/>
+          <w:szCs w:val="28"/>
+          <w:u w:val="single"/>
+        </w:rPr>
+      </w:pPr>
+    </w:p>
+    <w:p>
+      <w:pPr>
+        <w:pStyle w:val="ListParagraph"/>
+        <w:numPr>
+          <w:ilvl w:val="0"/>
+          <w:numId w:val="1"/>
+        </w:numPr>
+        <w:rPr>
+          <w:rFonts w:ascii="Consolas" w:eastAsia="Times New Roman" w:hAnsi="Consolas" w:cs="Segoe UI"/>
+          <w:b/>
+          <w:color w:val="000000" w:themeColor="text1"/>
+          <w:sz w:val="28"/>
+          <w:szCs w:val="28"/>
+          <w:u w:val="single"/>
+        </w:rPr>
+      </w:pPr>
+      <w:r>
+        <w:rPr>
+          <w:rFonts w:ascii="Consolas" w:eastAsia="Times New Roman" w:hAnsi="Consolas" w:cs="Segoe UI"/>
+          <w:b/>
+          <w:color w:val="000000" w:themeColor="text1"/>
+          <w:sz w:val="28"/>
+          <w:szCs w:val="28"/>
+        </w:rPr>
+        <w:t>Now all users have access to the functions</w:t>
+      </w:r>
+    </w:p>
+    <w:p>
+      <w:pPr>
+        <w:rPr>
+          <w:rFonts w:ascii="Consolas" w:eastAsia="Times New Roman" w:hAnsi="Consolas" w:cs="Segoe UI"/>
+          <w:b/>
+          <w:color w:val="000000" w:themeColor="text1"/>
+          <w:sz w:val="28"/>
+          <w:szCs w:val="28"/>
+          <w:u w:val="single"/>
+        </w:rPr>
+      </w:pPr>
+      <w:r>
+        <w:rPr>
+          <w:noProof/>
+        </w:rPr>
+        <w:lastRenderedPageBreak/>
+        <w:drawing>
+          <wp:inline distT="0" distB="0" distL="0" distR="0" wp14:anchorId="37AAF557" wp14:editId="216BD0E9">
+            <wp:extent cx="5943600" cy="2193925"/>
+            <wp:effectExtent l="0" t="0" r="0" b="0"/>
+            <wp:docPr id="3" name="Picture 3"/>
+            <wp:cNvGraphicFramePr>
+              <a:graphicFrameLocks xmlns:a="http://schemas.openxmlformats.org/drawingml/2006/main" noChangeAspect="1"/>
+            </wp:cNvGraphicFramePr>
+            <a:graphic xmlns:a="http://schemas.openxmlformats.org/drawingml/2006/main">
+              <a:graphicData uri="http://schemas.openxmlformats.org/drawingml/2006/picture">
+                <pic:pic xmlns:pic="http://schemas.openxmlformats.org/drawingml/2006/picture">
+                  <pic:nvPicPr>
+                    <pic:cNvPr id="1" name=""/>
+                    <pic:cNvPicPr/>
+                  </pic:nvPicPr>
+                  <pic:blipFill>
+                    <a:blip r:embed="rId9"/>
+                    <a:stretch>
+                      <a:fillRect/>
+                    </a:stretch>
+                  </pic:blipFill>
+                  <pic:spPr>
+                    <a:xfrm>
+                      <a:off x="0" y="0"/>
                       <a:ext cx="5943600" cy="2193925"/>
                     </a:xfrm>
                     <a:prstGeom prst="rect">
@@ -1380,10 +1412,49 @@
     </w:p>
     <w:p>
       <w:pPr>
-        <w:ind w:left="-900"/>
-      </w:pPr>
-      <w:bookmarkStart w:id="0" w:name="_GoBack"/>
-      <w:bookmarkEnd w:id="0"/>
+        <w:ind w:left="90" w:hanging="180"/>
+        <w:jc w:val="center"/>
+      </w:pPr>
+      <w:r>
+        <w:rPr>
+          <w:noProof/>
+        </w:rPr>
+        <w:drawing>
+          <wp:inline distT="0" distB="0" distL="0" distR="0" wp14:anchorId="5268A0E7" wp14:editId="272EC00C">
+            <wp:extent cx="5943600" cy="1489710"/>
+            <wp:effectExtent l="0" t="0" r="0" b="0"/>
+            <wp:docPr id="4" name="Picture 4"/>
+            <wp:cNvGraphicFramePr>
+              <a:graphicFrameLocks xmlns:a="http://schemas.openxmlformats.org/drawingml/2006/main" noChangeAspect="1"/>
+            </wp:cNvGraphicFramePr>
+            <a:graphic xmlns:a="http://schemas.openxmlformats.org/drawingml/2006/main">
+              <a:graphicData uri="http://schemas.openxmlformats.org/drawingml/2006/picture">
+                <pic:pic xmlns:pic="http://schemas.openxmlformats.org/drawingml/2006/picture">
+                  <pic:nvPicPr>
+                    <pic:cNvPr id="1" name=""/>
+                    <pic:cNvPicPr/>
+                  </pic:nvPicPr>
+                  <pic:blipFill>
+                    <a:blip r:embed="rId7"/>
+                    <a:stretch>
+                      <a:fillRect/>
+                    </a:stretch>
+                  </pic:blipFill>
+                  <pic:spPr>
+                    <a:xfrm>
+                      <a:off x="0" y="0"/>
+                      <a:ext cx="5943600" cy="1489710"/>
+                    </a:xfrm>
+                    <a:prstGeom prst="rect">
+                      <a:avLst/>
+                    </a:prstGeom>
+                  </pic:spPr>
+                </pic:pic>
+              </a:graphicData>
+            </a:graphic>
+          </wp:inline>
+        </w:drawing>
+      </w:r>
     </w:p>
     <w:sectPr>
       <w:pgSz w:w="12240" w:h="15840"/>

</xml_diff>